<commit_message>
Updating resume in assets
</commit_message>
<xml_diff>
--- a/assets/JayMoses_Resume.docx
+++ b/assets/JayMoses_Resume.docx
@@ -50,23 +50,23 @@
         <w:tblLook w:val="04A0" w:firstRow="1" w:lastRow="0" w:firstColumn="1" w:lastColumn="0" w:noHBand="0" w:noVBand="1"/>
       </w:tblPr>
       <w:tblGrid>
-        <w:gridCol w:w="1348"/>
-        <w:gridCol w:w="1348"/>
-        <w:gridCol w:w="1349"/>
-        <w:gridCol w:w="1349"/>
-        <w:gridCol w:w="1349"/>
-        <w:gridCol w:w="1349"/>
-        <w:gridCol w:w="1349"/>
-        <w:gridCol w:w="1349"/>
+        <w:gridCol w:w="1319"/>
+        <w:gridCol w:w="1309"/>
+        <w:gridCol w:w="1334"/>
+        <w:gridCol w:w="1313"/>
+        <w:gridCol w:w="1311"/>
+        <w:gridCol w:w="1539"/>
+        <w:gridCol w:w="1333"/>
+        <w:gridCol w:w="1332"/>
       </w:tblGrid>
       <w:tr>
         <w:tc>
           <w:tcPr>
-            <w:tcW w:w="1348" w:type="dxa"/>
+            <w:tcW w:w="1319" w:type="dxa"/>
+            <w:vAlign w:val="center"/>
           </w:tcPr>
           <w:p>
             <w:pPr>
-              <w:jc w:val="center"/>
               <w:rPr>
                 <w:rFonts w:asciiTheme="majorHAnsi" w:hAnsiTheme="majorHAnsi" w:cstheme="majorHAnsi"/>
                 <w:b/>
@@ -88,11 +88,11 @@
         </w:tc>
         <w:tc>
           <w:tcPr>
-            <w:tcW w:w="1348" w:type="dxa"/>
+            <w:tcW w:w="1309" w:type="dxa"/>
+            <w:vAlign w:val="center"/>
           </w:tcPr>
           <w:p>
             <w:pPr>
-              <w:jc w:val="center"/>
               <w:rPr>
                 <w:rFonts w:asciiTheme="majorHAnsi" w:hAnsiTheme="majorHAnsi" w:cstheme="majorHAnsi"/>
                 <w:b/>
@@ -114,11 +114,11 @@
         </w:tc>
         <w:tc>
           <w:tcPr>
-            <w:tcW w:w="1349" w:type="dxa"/>
+            <w:tcW w:w="1334" w:type="dxa"/>
+            <w:vAlign w:val="center"/>
           </w:tcPr>
           <w:p>
             <w:pPr>
-              <w:jc w:val="center"/>
               <w:rPr>
                 <w:rFonts w:asciiTheme="majorHAnsi" w:hAnsiTheme="majorHAnsi" w:cstheme="majorHAnsi"/>
                 <w:b/>
@@ -140,11 +140,11 @@
         </w:tc>
         <w:tc>
           <w:tcPr>
-            <w:tcW w:w="1349" w:type="dxa"/>
+            <w:tcW w:w="1313" w:type="dxa"/>
+            <w:vAlign w:val="center"/>
           </w:tcPr>
           <w:p>
             <w:pPr>
-              <w:jc w:val="center"/>
               <w:rPr>
                 <w:rFonts w:asciiTheme="majorHAnsi" w:hAnsiTheme="majorHAnsi" w:cstheme="majorHAnsi"/>
                 <w:b/>
@@ -166,17 +166,15 @@
         </w:tc>
         <w:tc>
           <w:tcPr>
-            <w:tcW w:w="1349" w:type="dxa"/>
+            <w:tcW w:w="1311" w:type="dxa"/>
+            <w:vAlign w:val="center"/>
           </w:tcPr>
           <w:p>
             <w:pPr>
-              <w:jc w:val="center"/>
-              <w:rPr>
-                <w:rFonts w:asciiTheme="majorHAnsi" w:hAnsiTheme="majorHAnsi" w:cstheme="majorHAnsi"/>
-                <w:b/>
+              <w:rPr>
+                <w:rFonts w:asciiTheme="majorHAnsi" w:hAnsiTheme="majorHAnsi" w:cstheme="majorHAnsi"/>
                 <w:sz w:val="20"/>
                 <w:szCs w:val="20"/>
-                <w:u w:val="single"/>
               </w:rPr>
             </w:pPr>
             <w:r>
@@ -191,51 +189,350 @@
         </w:tc>
         <w:tc>
           <w:tcPr>
-            <w:tcW w:w="1349" w:type="dxa"/>
+            <w:tcW w:w="1539" w:type="dxa"/>
+            <w:vAlign w:val="center"/>
           </w:tcPr>
           <w:p>
             <w:pPr>
-              <w:jc w:val="both"/>
-              <w:rPr>
-                <w:rFonts w:asciiTheme="majorHAnsi" w:hAnsiTheme="majorHAnsi" w:cstheme="majorHAnsi"/>
-                <w:b/>
+              <w:rPr>
+                <w:rFonts w:asciiTheme="majorHAnsi" w:hAnsiTheme="majorHAnsi" w:cstheme="majorHAnsi"/>
                 <w:sz w:val="20"/>
                 <w:szCs w:val="20"/>
-                <w:u w:val="single"/>
+              </w:rPr>
+            </w:pPr>
+            <w:r>
+              <w:rPr>
+                <w:rFonts w:asciiTheme="majorHAnsi" w:hAnsiTheme="majorHAnsi" w:cstheme="majorHAnsi"/>
+                <w:sz w:val="20"/>
+                <w:szCs w:val="20"/>
+              </w:rPr>
+              <w:t>MySQL/MySQL2</w:t>
+            </w:r>
+          </w:p>
+        </w:tc>
+        <w:tc>
+          <w:tcPr>
+            <w:tcW w:w="1333" w:type="dxa"/>
+            <w:vAlign w:val="center"/>
+          </w:tcPr>
+          <w:p>
+            <w:pPr>
+              <w:rPr>
+                <w:rFonts w:asciiTheme="majorHAnsi" w:hAnsiTheme="majorHAnsi" w:cstheme="majorHAnsi"/>
+                <w:sz w:val="20"/>
+                <w:szCs w:val="20"/>
+              </w:rPr>
+            </w:pPr>
+            <w:r>
+              <w:rPr>
+                <w:rFonts w:asciiTheme="majorHAnsi" w:hAnsiTheme="majorHAnsi" w:cstheme="majorHAnsi"/>
+                <w:sz w:val="20"/>
+                <w:szCs w:val="20"/>
+              </w:rPr>
+              <w:t>Express.js</w:t>
+            </w:r>
+          </w:p>
+        </w:tc>
+        <w:tc>
+          <w:tcPr>
+            <w:tcW w:w="1332" w:type="dxa"/>
+            <w:vAlign w:val="center"/>
+          </w:tcPr>
+          <w:p>
+            <w:pPr>
+              <w:rPr>
+                <w:rFonts w:asciiTheme="majorHAnsi" w:hAnsiTheme="majorHAnsi" w:cstheme="majorHAnsi"/>
+                <w:sz w:val="20"/>
+                <w:szCs w:val="20"/>
+              </w:rPr>
+            </w:pPr>
+            <w:proofErr w:type="spellStart"/>
+            <w:r>
+              <w:rPr>
+                <w:rFonts w:asciiTheme="majorHAnsi" w:hAnsiTheme="majorHAnsi" w:cstheme="majorHAnsi"/>
+                <w:sz w:val="20"/>
+                <w:szCs w:val="20"/>
+              </w:rPr>
+              <w:t>Sequelize</w:t>
+            </w:r>
+            <w:proofErr w:type="spellEnd"/>
+          </w:p>
+        </w:tc>
+      </w:tr>
+      <w:tr>
+        <w:tc>
+          <w:tcPr>
+            <w:tcW w:w="1319" w:type="dxa"/>
+            <w:vAlign w:val="center"/>
+          </w:tcPr>
+          <w:p>
+            <w:pPr>
+              <w:rPr>
+                <w:rFonts w:asciiTheme="majorHAnsi" w:hAnsiTheme="majorHAnsi" w:cstheme="majorHAnsi"/>
+                <w:bCs/>
+                <w:sz w:val="8"/>
+                <w:szCs w:val="8"/>
               </w:rPr>
             </w:pPr>
           </w:p>
         </w:tc>
         <w:tc>
           <w:tcPr>
-            <w:tcW w:w="1349" w:type="dxa"/>
+            <w:tcW w:w="1309" w:type="dxa"/>
+            <w:vAlign w:val="center"/>
           </w:tcPr>
           <w:p>
             <w:pPr>
-              <w:jc w:val="both"/>
-              <w:rPr>
-                <w:rFonts w:asciiTheme="majorHAnsi" w:hAnsiTheme="majorHAnsi" w:cstheme="majorHAnsi"/>
-                <w:b/>
-                <w:sz w:val="20"/>
-                <w:szCs w:val="20"/>
-                <w:u w:val="single"/>
+              <w:rPr>
+                <w:rFonts w:asciiTheme="majorHAnsi" w:hAnsiTheme="majorHAnsi" w:cstheme="majorHAnsi"/>
+                <w:bCs/>
+                <w:sz w:val="8"/>
+                <w:szCs w:val="8"/>
               </w:rPr>
             </w:pPr>
           </w:p>
         </w:tc>
         <w:tc>
           <w:tcPr>
-            <w:tcW w:w="1349" w:type="dxa"/>
+            <w:tcW w:w="1334" w:type="dxa"/>
+            <w:vAlign w:val="center"/>
           </w:tcPr>
           <w:p>
             <w:pPr>
-              <w:jc w:val="both"/>
-              <w:rPr>
-                <w:rFonts w:asciiTheme="majorHAnsi" w:hAnsiTheme="majorHAnsi" w:cstheme="majorHAnsi"/>
-                <w:b/>
+              <w:rPr>
+                <w:rFonts w:asciiTheme="majorHAnsi" w:hAnsiTheme="majorHAnsi" w:cstheme="majorHAnsi"/>
+                <w:bCs/>
+                <w:sz w:val="8"/>
+                <w:szCs w:val="8"/>
+              </w:rPr>
+            </w:pPr>
+          </w:p>
+        </w:tc>
+        <w:tc>
+          <w:tcPr>
+            <w:tcW w:w="1313" w:type="dxa"/>
+            <w:vAlign w:val="center"/>
+          </w:tcPr>
+          <w:p>
+            <w:pPr>
+              <w:rPr>
+                <w:rFonts w:asciiTheme="majorHAnsi" w:hAnsiTheme="majorHAnsi" w:cstheme="majorHAnsi"/>
+                <w:bCs/>
+                <w:sz w:val="8"/>
+                <w:szCs w:val="8"/>
+              </w:rPr>
+            </w:pPr>
+          </w:p>
+        </w:tc>
+        <w:tc>
+          <w:tcPr>
+            <w:tcW w:w="1311" w:type="dxa"/>
+            <w:vAlign w:val="center"/>
+          </w:tcPr>
+          <w:p>
+            <w:pPr>
+              <w:rPr>
+                <w:rFonts w:asciiTheme="majorHAnsi" w:hAnsiTheme="majorHAnsi" w:cstheme="majorHAnsi"/>
+                <w:sz w:val="8"/>
+                <w:szCs w:val="8"/>
+              </w:rPr>
+            </w:pPr>
+          </w:p>
+        </w:tc>
+        <w:tc>
+          <w:tcPr>
+            <w:tcW w:w="1539" w:type="dxa"/>
+            <w:vAlign w:val="center"/>
+          </w:tcPr>
+          <w:p>
+            <w:pPr>
+              <w:rPr>
+                <w:rFonts w:asciiTheme="majorHAnsi" w:hAnsiTheme="majorHAnsi" w:cstheme="majorHAnsi"/>
+                <w:sz w:val="8"/>
+                <w:szCs w:val="8"/>
+              </w:rPr>
+            </w:pPr>
+          </w:p>
+        </w:tc>
+        <w:tc>
+          <w:tcPr>
+            <w:tcW w:w="1333" w:type="dxa"/>
+            <w:vAlign w:val="center"/>
+          </w:tcPr>
+          <w:p>
+            <w:pPr>
+              <w:rPr>
+                <w:rFonts w:asciiTheme="majorHAnsi" w:hAnsiTheme="majorHAnsi" w:cstheme="majorHAnsi"/>
+                <w:sz w:val="8"/>
+                <w:szCs w:val="8"/>
+              </w:rPr>
+            </w:pPr>
+          </w:p>
+        </w:tc>
+        <w:tc>
+          <w:tcPr>
+            <w:tcW w:w="1332" w:type="dxa"/>
+            <w:vAlign w:val="center"/>
+          </w:tcPr>
+          <w:p>
+            <w:pPr>
+              <w:rPr>
+                <w:rFonts w:asciiTheme="majorHAnsi" w:hAnsiTheme="majorHAnsi" w:cstheme="majorHAnsi"/>
+                <w:sz w:val="8"/>
+                <w:szCs w:val="8"/>
+              </w:rPr>
+            </w:pPr>
+          </w:p>
+        </w:tc>
+      </w:tr>
+      <w:tr>
+        <w:tc>
+          <w:tcPr>
+            <w:tcW w:w="1319" w:type="dxa"/>
+            <w:vAlign w:val="center"/>
+          </w:tcPr>
+          <w:p>
+            <w:pPr>
+              <w:rPr>
+                <w:rFonts w:asciiTheme="majorHAnsi" w:hAnsiTheme="majorHAnsi" w:cstheme="majorHAnsi"/>
+                <w:bCs/>
                 <w:sz w:val="20"/>
                 <w:szCs w:val="20"/>
-                <w:u w:val="single"/>
+              </w:rPr>
+            </w:pPr>
+            <w:r>
+              <w:rPr>
+                <w:rFonts w:asciiTheme="majorHAnsi" w:hAnsiTheme="majorHAnsi" w:cstheme="majorHAnsi"/>
+                <w:bCs/>
+                <w:sz w:val="20"/>
+                <w:szCs w:val="20"/>
+              </w:rPr>
+              <w:t>Handlebars.js</w:t>
+            </w:r>
+          </w:p>
+        </w:tc>
+        <w:tc>
+          <w:tcPr>
+            <w:tcW w:w="1309" w:type="dxa"/>
+            <w:vAlign w:val="center"/>
+          </w:tcPr>
+          <w:p>
+            <w:pPr>
+              <w:rPr>
+                <w:rFonts w:asciiTheme="majorHAnsi" w:hAnsiTheme="majorHAnsi" w:cstheme="majorHAnsi"/>
+                <w:bCs/>
+                <w:sz w:val="20"/>
+                <w:szCs w:val="20"/>
+              </w:rPr>
+            </w:pPr>
+            <w:r>
+              <w:rPr>
+                <w:rFonts w:asciiTheme="majorHAnsi" w:hAnsiTheme="majorHAnsi" w:cstheme="majorHAnsi"/>
+                <w:bCs/>
+                <w:sz w:val="20"/>
+                <w:szCs w:val="20"/>
+              </w:rPr>
+              <w:t>Node.js</w:t>
+            </w:r>
+          </w:p>
+        </w:tc>
+        <w:tc>
+          <w:tcPr>
+            <w:tcW w:w="1334" w:type="dxa"/>
+            <w:vAlign w:val="center"/>
+          </w:tcPr>
+          <w:p>
+            <w:pPr>
+              <w:rPr>
+                <w:rFonts w:asciiTheme="majorHAnsi" w:hAnsiTheme="majorHAnsi" w:cstheme="majorHAnsi"/>
+                <w:bCs/>
+                <w:sz w:val="20"/>
+                <w:szCs w:val="20"/>
+              </w:rPr>
+            </w:pPr>
+            <w:r>
+              <w:rPr>
+                <w:rFonts w:asciiTheme="majorHAnsi" w:hAnsiTheme="majorHAnsi" w:cstheme="majorHAnsi"/>
+                <w:bCs/>
+                <w:sz w:val="20"/>
+                <w:szCs w:val="20"/>
+              </w:rPr>
+              <w:t>NPM Packages</w:t>
+            </w:r>
+          </w:p>
+        </w:tc>
+        <w:tc>
+          <w:tcPr>
+            <w:tcW w:w="1313" w:type="dxa"/>
+            <w:vAlign w:val="center"/>
+          </w:tcPr>
+          <w:p>
+            <w:pPr>
+              <w:rPr>
+                <w:rFonts w:asciiTheme="majorHAnsi" w:hAnsiTheme="majorHAnsi" w:cstheme="majorHAnsi"/>
+                <w:bCs/>
+                <w:sz w:val="20"/>
+                <w:szCs w:val="20"/>
+              </w:rPr>
+            </w:pPr>
+          </w:p>
+        </w:tc>
+        <w:tc>
+          <w:tcPr>
+            <w:tcW w:w="1311" w:type="dxa"/>
+            <w:vAlign w:val="center"/>
+          </w:tcPr>
+          <w:p>
+            <w:pPr>
+              <w:rPr>
+                <w:rFonts w:asciiTheme="majorHAnsi" w:hAnsiTheme="majorHAnsi" w:cstheme="majorHAnsi"/>
+                <w:sz w:val="20"/>
+                <w:szCs w:val="20"/>
+              </w:rPr>
+            </w:pPr>
+          </w:p>
+        </w:tc>
+        <w:tc>
+          <w:tcPr>
+            <w:tcW w:w="1539" w:type="dxa"/>
+            <w:vAlign w:val="center"/>
+          </w:tcPr>
+          <w:p>
+            <w:pPr>
+              <w:rPr>
+                <w:rFonts w:asciiTheme="majorHAnsi" w:hAnsiTheme="majorHAnsi" w:cstheme="majorHAnsi"/>
+                <w:sz w:val="20"/>
+                <w:szCs w:val="20"/>
+              </w:rPr>
+            </w:pPr>
+          </w:p>
+        </w:tc>
+        <w:tc>
+          <w:tcPr>
+            <w:tcW w:w="1333" w:type="dxa"/>
+            <w:vAlign w:val="center"/>
+          </w:tcPr>
+          <w:p>
+            <w:pPr>
+              <w:rPr>
+                <w:rFonts w:asciiTheme="majorHAnsi" w:hAnsiTheme="majorHAnsi" w:cstheme="majorHAnsi"/>
+                <w:sz w:val="20"/>
+                <w:szCs w:val="20"/>
+              </w:rPr>
+            </w:pPr>
+          </w:p>
+        </w:tc>
+        <w:tc>
+          <w:tcPr>
+            <w:tcW w:w="1332" w:type="dxa"/>
+            <w:vAlign w:val="center"/>
+          </w:tcPr>
+          <w:p>
+            <w:pPr>
+              <w:rPr>
+                <w:rFonts w:asciiTheme="majorHAnsi" w:hAnsiTheme="majorHAnsi" w:cstheme="majorHAnsi"/>
+                <w:sz w:val="20"/>
+                <w:szCs w:val="20"/>
               </w:rPr>
             </w:pPr>
           </w:p>
@@ -371,13 +668,22 @@
         <w:tblStyle w:val="TableGrid"/>
         <w:tblW w:w="0" w:type="auto"/>
         <w:jc w:val="center"/>
+        <w:tblBorders>
+          <w:top w:val="none" w:sz="0" w:space="0" w:color="auto"/>
+          <w:left w:val="none" w:sz="0" w:space="0" w:color="auto"/>
+          <w:bottom w:val="none" w:sz="0" w:space="0" w:color="auto"/>
+          <w:right w:val="none" w:sz="0" w:space="0" w:color="auto"/>
+          <w:insideH w:val="none" w:sz="0" w:space="0" w:color="auto"/>
+        </w:tblBorders>
+        <w:tblLayout w:type="fixed"/>
         <w:tblLook w:val="04A0" w:firstRow="1" w:lastRow="0" w:firstColumn="1" w:lastColumn="0" w:noHBand="0" w:noVBand="1"/>
       </w:tblPr>
       <w:tblGrid>
-        <w:gridCol w:w="1040"/>
-        <w:gridCol w:w="2936"/>
-        <w:gridCol w:w="2829"/>
-        <w:gridCol w:w="2829"/>
+        <w:gridCol w:w="1165"/>
+        <w:gridCol w:w="2263"/>
+        <w:gridCol w:w="2454"/>
+        <w:gridCol w:w="2454"/>
+        <w:gridCol w:w="2454"/>
       </w:tblGrid>
       <w:tr>
         <w:trPr>
@@ -385,64 +691,43 @@
         </w:trPr>
         <w:tc>
           <w:tcPr>
-            <w:tcW w:w="914" w:type="dxa"/>
+            <w:tcW w:w="1165" w:type="dxa"/>
             <w:vMerge w:val="restart"/>
-            <w:tcBorders>
-              <w:top w:val="nil"/>
-              <w:left w:val="nil"/>
-              <w:bottom w:val="nil"/>
-              <w:right w:val="nil"/>
-            </w:tcBorders>
             <w:vAlign w:val="center"/>
           </w:tcPr>
           <w:p>
             <w:pPr>
-              <w:jc w:val="right"/>
+              <w:jc w:val="center"/>
               <w:rPr>
                 <w:rFonts w:asciiTheme="majorHAnsi" w:hAnsiTheme="majorHAnsi" w:cstheme="majorHAnsi"/>
                 <w:b/>
-                <w:sz w:val="19"/>
-                <w:szCs w:val="19"/>
+                <w:sz w:val="16"/>
+                <w:szCs w:val="16"/>
               </w:rPr>
             </w:pPr>
             <w:r>
               <w:rPr>
                 <w:rFonts w:asciiTheme="majorHAnsi" w:hAnsiTheme="majorHAnsi" w:cstheme="majorHAnsi"/>
                 <w:b/>
-                <w:sz w:val="19"/>
-                <w:szCs w:val="19"/>
-              </w:rPr>
-              <w:t>Project</w:t>
-            </w:r>
-            <w:r>
-              <w:rPr>
-                <w:rFonts w:asciiTheme="majorHAnsi" w:hAnsiTheme="majorHAnsi" w:cstheme="majorHAnsi"/>
-                <w:b/>
-                <w:sz w:val="19"/>
-                <w:szCs w:val="19"/>
-              </w:rPr>
-              <w:t>s</w:t>
+                <w:sz w:val="16"/>
+                <w:szCs w:val="16"/>
+              </w:rPr>
+              <w:t>Projects</w:t>
             </w:r>
           </w:p>
         </w:tc>
         <w:tc>
           <w:tcPr>
-            <w:tcW w:w="2743" w:type="dxa"/>
-            <w:tcBorders>
-              <w:top w:val="nil"/>
-              <w:left w:val="nil"/>
-              <w:bottom w:val="nil"/>
-              <w:right w:val="nil"/>
-            </w:tcBorders>
-            <w:vAlign w:val="bottom"/>
+            <w:tcW w:w="2263" w:type="dxa"/>
+            <w:vAlign w:val="center"/>
           </w:tcPr>
           <w:p>
             <w:pPr>
               <w:rPr>
                 <w:rFonts w:asciiTheme="majorHAnsi" w:hAnsiTheme="majorHAnsi" w:cstheme="majorHAnsi"/>
                 <w:b/>
-                <w:sz w:val="19"/>
-                <w:szCs w:val="19"/>
+                <w:sz w:val="16"/>
+                <w:szCs w:val="16"/>
                 <w:u w:val="single"/>
               </w:rPr>
             </w:pPr>
@@ -450,8 +735,35 @@
               <w:rPr>
                 <w:rFonts w:asciiTheme="majorHAnsi" w:hAnsiTheme="majorHAnsi" w:cstheme="majorHAnsi"/>
                 <w:b/>
-                <w:sz w:val="19"/>
-                <w:szCs w:val="19"/>
+                <w:sz w:val="16"/>
+                <w:szCs w:val="16"/>
+                <w:u w:val="single"/>
+              </w:rPr>
+              <w:t>Reptile Tracking Database</w:t>
+            </w:r>
+          </w:p>
+        </w:tc>
+        <w:tc>
+          <w:tcPr>
+            <w:tcW w:w="2454" w:type="dxa"/>
+            <w:vAlign w:val="center"/>
+          </w:tcPr>
+          <w:p>
+            <w:pPr>
+              <w:rPr>
+                <w:rFonts w:asciiTheme="majorHAnsi" w:hAnsiTheme="majorHAnsi" w:cstheme="majorHAnsi"/>
+                <w:b/>
+                <w:sz w:val="16"/>
+                <w:szCs w:val="16"/>
+                <w:u w:val="single"/>
+              </w:rPr>
+            </w:pPr>
+            <w:r>
+              <w:rPr>
+                <w:rFonts w:asciiTheme="majorHAnsi" w:hAnsiTheme="majorHAnsi" w:cstheme="majorHAnsi"/>
+                <w:b/>
+                <w:sz w:val="16"/>
+                <w:szCs w:val="16"/>
                 <w:u w:val="single"/>
               </w:rPr>
               <w:t>National Parks Search</w:t>
@@ -460,22 +772,16 @@
         </w:tc>
         <w:tc>
           <w:tcPr>
-            <w:tcW w:w="2802" w:type="dxa"/>
-            <w:tcBorders>
-              <w:top w:val="nil"/>
-              <w:left w:val="nil"/>
-              <w:bottom w:val="nil"/>
-              <w:right w:val="nil"/>
-            </w:tcBorders>
-            <w:vAlign w:val="bottom"/>
+            <w:tcW w:w="2454" w:type="dxa"/>
+            <w:vAlign w:val="center"/>
           </w:tcPr>
           <w:p>
             <w:pPr>
               <w:rPr>
                 <w:rFonts w:asciiTheme="majorHAnsi" w:hAnsiTheme="majorHAnsi" w:cstheme="majorHAnsi"/>
                 <w:b/>
-                <w:sz w:val="19"/>
-                <w:szCs w:val="19"/>
+                <w:sz w:val="16"/>
+                <w:szCs w:val="16"/>
                 <w:u w:val="single"/>
               </w:rPr>
             </w:pPr>
@@ -483,32 +789,26 @@
               <w:rPr>
                 <w:rFonts w:asciiTheme="majorHAnsi" w:hAnsiTheme="majorHAnsi" w:cstheme="majorHAnsi"/>
                 <w:b/>
-                <w:sz w:val="19"/>
-                <w:szCs w:val="19"/>
+                <w:sz w:val="16"/>
+                <w:szCs w:val="16"/>
                 <w:u w:val="single"/>
               </w:rPr>
-              <w:t>Weather Dashboard</w:t>
+              <w:t>Employee Management System</w:t>
             </w:r>
           </w:p>
         </w:tc>
         <w:tc>
           <w:tcPr>
-            <w:tcW w:w="2446" w:type="dxa"/>
-            <w:tcBorders>
-              <w:top w:val="nil"/>
-              <w:left w:val="nil"/>
-              <w:bottom w:val="nil"/>
-              <w:right w:val="nil"/>
-            </w:tcBorders>
-            <w:vAlign w:val="bottom"/>
+            <w:tcW w:w="2454" w:type="dxa"/>
+            <w:vAlign w:val="center"/>
           </w:tcPr>
           <w:p>
             <w:pPr>
               <w:rPr>
                 <w:rFonts w:asciiTheme="majorHAnsi" w:hAnsiTheme="majorHAnsi" w:cstheme="majorHAnsi"/>
                 <w:b/>
-                <w:sz w:val="19"/>
-                <w:szCs w:val="19"/>
+                <w:sz w:val="16"/>
+                <w:szCs w:val="16"/>
                 <w:u w:val="single"/>
               </w:rPr>
             </w:pPr>
@@ -516,11 +816,11 @@
               <w:rPr>
                 <w:rFonts w:asciiTheme="majorHAnsi" w:hAnsiTheme="majorHAnsi" w:cstheme="majorHAnsi"/>
                 <w:b/>
-                <w:sz w:val="19"/>
-                <w:szCs w:val="19"/>
+                <w:sz w:val="16"/>
+                <w:szCs w:val="16"/>
                 <w:u w:val="single"/>
               </w:rPr>
-              <w:t>Password Generator</w:t>
+              <w:t>Weather Dashboard</w:t>
             </w:r>
           </w:p>
         </w:tc>
@@ -532,34 +832,24 @@
         </w:trPr>
         <w:tc>
           <w:tcPr>
-            <w:tcW w:w="914" w:type="dxa"/>
+            <w:tcW w:w="1165" w:type="dxa"/>
             <w:vMerge/>
-            <w:tcBorders>
-              <w:top w:val="nil"/>
-              <w:left w:val="nil"/>
-              <w:bottom w:val="nil"/>
-            </w:tcBorders>
-            <w:vAlign w:val="center"/>
           </w:tcPr>
           <w:p>
             <w:pPr>
-              <w:jc w:val="right"/>
+              <w:jc w:val="center"/>
               <w:rPr>
                 <w:rFonts w:asciiTheme="majorHAnsi" w:hAnsiTheme="majorHAnsi" w:cstheme="majorHAnsi"/>
                 <w:b/>
-                <w:sz w:val="19"/>
-                <w:szCs w:val="19"/>
+                <w:sz w:val="16"/>
+                <w:szCs w:val="16"/>
               </w:rPr>
             </w:pPr>
           </w:p>
         </w:tc>
         <w:tc>
           <w:tcPr>
-            <w:tcW w:w="2743" w:type="dxa"/>
-            <w:tcBorders>
-              <w:top w:val="nil"/>
-              <w:bottom w:val="nil"/>
-            </w:tcBorders>
+            <w:tcW w:w="2263" w:type="dxa"/>
           </w:tcPr>
           <w:p>
             <w:pPr>
@@ -576,16 +866,60 @@
               <w:rPr>
                 <w:rFonts w:asciiTheme="majorHAnsi" w:hAnsiTheme="majorHAnsi" w:cstheme="majorHAnsi"/>
                 <w:bCs/>
-                <w:sz w:val="19"/>
-                <w:szCs w:val="19"/>
+                <w:sz w:val="16"/>
+                <w:szCs w:val="16"/>
               </w:rPr>
             </w:pPr>
             <w:r>
               <w:rPr>
                 <w:rFonts w:asciiTheme="majorHAnsi" w:hAnsiTheme="majorHAnsi" w:cstheme="majorHAnsi"/>
                 <w:bCs/>
-                <w:sz w:val="19"/>
-                <w:szCs w:val="19"/>
+                <w:sz w:val="16"/>
+                <w:szCs w:val="16"/>
+              </w:rPr>
+              <w:t>User can keep track of their own reptiles in their profile, and all users can view all animals added to this full-stack website.</w:t>
+            </w:r>
+          </w:p>
+          <w:p>
+            <w:pPr>
+              <w:rPr>
+                <w:rFonts w:asciiTheme="majorHAnsi" w:hAnsiTheme="majorHAnsi" w:cstheme="majorHAnsi"/>
+                <w:bCs/>
+                <w:sz w:val="8"/>
+                <w:szCs w:val="8"/>
+              </w:rPr>
+            </w:pPr>
+          </w:p>
+        </w:tc>
+        <w:tc>
+          <w:tcPr>
+            <w:tcW w:w="2454" w:type="dxa"/>
+          </w:tcPr>
+          <w:p>
+            <w:pPr>
+              <w:rPr>
+                <w:rFonts w:asciiTheme="majorHAnsi" w:hAnsiTheme="majorHAnsi" w:cstheme="majorHAnsi"/>
+                <w:bCs/>
+                <w:sz w:val="8"/>
+                <w:szCs w:val="8"/>
+              </w:rPr>
+            </w:pPr>
+          </w:p>
+          <w:p>
+            <w:pPr>
+              <w:rPr>
+                <w:rFonts w:asciiTheme="majorHAnsi" w:hAnsiTheme="majorHAnsi" w:cstheme="majorHAnsi"/>
+                <w:bCs/>
+                <w:sz w:val="16"/>
+                <w:szCs w:val="16"/>
+              </w:rPr>
+            </w:pPr>
+            <w:r>
+              <w:rPr>
+                <w:rFonts w:asciiTheme="majorHAnsi" w:hAnsiTheme="majorHAnsi" w:cstheme="majorHAnsi"/>
+                <w:bCs/>
+                <w:sz w:val="16"/>
+                <w:szCs w:val="16"/>
               </w:rPr>
               <w:t>Displays map of US national parks using National Parks Service API and Google Maps API.</w:t>
             </w:r>
@@ -593,11 +927,7 @@
         </w:tc>
         <w:tc>
           <w:tcPr>
-            <w:tcW w:w="2802" w:type="dxa"/>
-            <w:tcBorders>
-              <w:top w:val="nil"/>
-              <w:bottom w:val="nil"/>
-            </w:tcBorders>
+            <w:tcW w:w="2454" w:type="dxa"/>
           </w:tcPr>
           <w:p>
             <w:pPr>
@@ -614,28 +944,42 @@
               <w:rPr>
                 <w:rFonts w:asciiTheme="majorHAnsi" w:hAnsiTheme="majorHAnsi" w:cstheme="majorHAnsi"/>
                 <w:bCs/>
-                <w:sz w:val="19"/>
-                <w:szCs w:val="19"/>
+                <w:sz w:val="16"/>
+                <w:szCs w:val="16"/>
               </w:rPr>
             </w:pPr>
             <w:r>
               <w:rPr>
                 <w:rFonts w:asciiTheme="majorHAnsi" w:hAnsiTheme="majorHAnsi" w:cstheme="majorHAnsi"/>
                 <w:bCs/>
-                <w:sz w:val="19"/>
-                <w:szCs w:val="19"/>
-              </w:rPr>
-              <w:t>User can search a global city and receive weather data from OpenWeather APIs.</w:t>
+                <w:sz w:val="16"/>
+                <w:szCs w:val="16"/>
+              </w:rPr>
+              <w:t xml:space="preserve">Back-end </w:t>
+            </w:r>
+            <w:r>
+              <w:rPr>
+                <w:rFonts w:asciiTheme="majorHAnsi" w:hAnsiTheme="majorHAnsi" w:cstheme="majorHAnsi"/>
+                <w:bCs/>
+                <w:sz w:val="16"/>
+                <w:szCs w:val="16"/>
+              </w:rPr>
+              <w:t>employee database where user can create employees, roles, and departments</w:t>
+            </w:r>
+            <w:r>
+              <w:rPr>
+                <w:rFonts w:asciiTheme="majorHAnsi" w:hAnsiTheme="majorHAnsi" w:cstheme="majorHAnsi"/>
+                <w:bCs/>
+                <w:sz w:val="16"/>
+                <w:szCs w:val="16"/>
+              </w:rPr>
+              <w:t xml:space="preserve"> using Node.js and Inquirer.</w:t>
             </w:r>
           </w:p>
         </w:tc>
         <w:tc>
           <w:tcPr>
-            <w:tcW w:w="2446" w:type="dxa"/>
-            <w:tcBorders>
-              <w:top w:val="nil"/>
-              <w:bottom w:val="nil"/>
-            </w:tcBorders>
+            <w:tcW w:w="2454" w:type="dxa"/>
           </w:tcPr>
           <w:p>
             <w:pPr>
@@ -652,18 +996,18 @@
               <w:rPr>
                 <w:rFonts w:asciiTheme="majorHAnsi" w:hAnsiTheme="majorHAnsi" w:cstheme="majorHAnsi"/>
                 <w:bCs/>
-                <w:sz w:val="19"/>
-                <w:szCs w:val="19"/>
+                <w:sz w:val="16"/>
+                <w:szCs w:val="16"/>
               </w:rPr>
             </w:pPr>
             <w:r>
               <w:rPr>
                 <w:rFonts w:asciiTheme="majorHAnsi" w:hAnsiTheme="majorHAnsi" w:cstheme="majorHAnsi"/>
                 <w:bCs/>
-                <w:sz w:val="19"/>
-                <w:szCs w:val="19"/>
-              </w:rPr>
-              <w:t>Generates a random password based on user preferences.</w:t>
+                <w:sz w:val="16"/>
+                <w:szCs w:val="16"/>
+              </w:rPr>
+              <w:t>User can search a global city and receive weather data from OpenWeather APIs.</w:t>
             </w:r>
           </w:p>
         </w:tc>
@@ -674,144 +1018,153 @@
         </w:trPr>
         <w:tc>
           <w:tcPr>
-            <w:tcW w:w="914" w:type="dxa"/>
+            <w:tcW w:w="1165" w:type="dxa"/>
             <w:vMerge/>
-            <w:tcBorders>
-              <w:top w:val="nil"/>
-              <w:left w:val="nil"/>
-              <w:bottom w:val="nil"/>
-            </w:tcBorders>
-            <w:vAlign w:val="center"/>
           </w:tcPr>
           <w:p>
             <w:pPr>
-              <w:jc w:val="right"/>
+              <w:jc w:val="center"/>
               <w:rPr>
                 <w:rFonts w:asciiTheme="majorHAnsi" w:hAnsiTheme="majorHAnsi" w:cstheme="majorHAnsi"/>
                 <w:b/>
-                <w:sz w:val="19"/>
-                <w:szCs w:val="19"/>
+                <w:sz w:val="16"/>
+                <w:szCs w:val="16"/>
               </w:rPr>
             </w:pPr>
           </w:p>
         </w:tc>
         <w:tc>
           <w:tcPr>
-            <w:tcW w:w="2743" w:type="dxa"/>
-            <w:tcBorders>
-              <w:top w:val="nil"/>
-              <w:bottom w:val="nil"/>
-            </w:tcBorders>
+            <w:tcW w:w="2263" w:type="dxa"/>
           </w:tcPr>
           <w:p>
             <w:pPr>
               <w:rPr>
                 <w:rFonts w:asciiTheme="majorHAnsi" w:hAnsiTheme="majorHAnsi" w:cstheme="majorHAnsi"/>
                 <w:bCs/>
-                <w:sz w:val="19"/>
-                <w:szCs w:val="19"/>
+                <w:sz w:val="16"/>
+                <w:szCs w:val="16"/>
               </w:rPr>
             </w:pPr>
             <w:r>
               <w:rPr>
                 <w:rFonts w:asciiTheme="majorHAnsi" w:hAnsiTheme="majorHAnsi" w:cstheme="majorHAnsi"/>
                 <w:bCs/>
-                <w:sz w:val="19"/>
-                <w:szCs w:val="19"/>
-              </w:rPr>
-              <w:t>Based on user selection, displays information about each national park</w:t>
+                <w:sz w:val="16"/>
+                <w:szCs w:val="16"/>
+              </w:rPr>
+              <w:t>Example characteristics tracked are type, species, sex, age, pattern/morph, and photo.</w:t>
             </w:r>
+          </w:p>
+          <w:p>
+            <w:pPr>
+              <w:rPr>
+                <w:rFonts w:asciiTheme="majorHAnsi" w:hAnsiTheme="majorHAnsi" w:cstheme="majorHAnsi"/>
+                <w:bCs/>
+                <w:sz w:val="16"/>
+                <w:szCs w:val="16"/>
+              </w:rPr>
+            </w:pPr>
+          </w:p>
+        </w:tc>
+        <w:tc>
+          <w:tcPr>
+            <w:tcW w:w="2454" w:type="dxa"/>
+          </w:tcPr>
+          <w:p>
+            <w:pPr>
+              <w:rPr>
+                <w:rFonts w:asciiTheme="majorHAnsi" w:hAnsiTheme="majorHAnsi" w:cstheme="majorHAnsi"/>
+                <w:bCs/>
+                <w:sz w:val="16"/>
+                <w:szCs w:val="16"/>
+              </w:rPr>
+            </w:pPr>
             <w:r>
               <w:rPr>
                 <w:rFonts w:asciiTheme="majorHAnsi" w:hAnsiTheme="majorHAnsi" w:cstheme="majorHAnsi"/>
                 <w:bCs/>
-                <w:sz w:val="19"/>
-                <w:szCs w:val="19"/>
-              </w:rPr>
-              <w:t xml:space="preserve"> including top news, photos, and activities.</w:t>
+                <w:sz w:val="16"/>
+                <w:szCs w:val="16"/>
+              </w:rPr>
+              <w:t>Based on user selection, displays information about each national park including top news, photos, and activities.</w:t>
             </w:r>
           </w:p>
         </w:tc>
         <w:tc>
           <w:tcPr>
-            <w:tcW w:w="2802" w:type="dxa"/>
-            <w:tcBorders>
-              <w:top w:val="nil"/>
-              <w:bottom w:val="nil"/>
-            </w:tcBorders>
+            <w:tcW w:w="2454" w:type="dxa"/>
           </w:tcPr>
           <w:p>
             <w:pPr>
               <w:rPr>
                 <w:rFonts w:asciiTheme="majorHAnsi" w:hAnsiTheme="majorHAnsi" w:cstheme="majorHAnsi"/>
                 <w:bCs/>
-                <w:sz w:val="19"/>
-                <w:szCs w:val="19"/>
+                <w:sz w:val="16"/>
+                <w:szCs w:val="16"/>
               </w:rPr>
             </w:pPr>
             <w:r>
               <w:rPr>
                 <w:rFonts w:asciiTheme="majorHAnsi" w:hAnsiTheme="majorHAnsi" w:cstheme="majorHAnsi"/>
                 <w:bCs/>
-                <w:sz w:val="19"/>
-                <w:szCs w:val="19"/>
-              </w:rPr>
-              <w:t>Dashboard i</w:t>
+                <w:sz w:val="16"/>
+                <w:szCs w:val="16"/>
+              </w:rPr>
+              <w:t>Employees can be reassigned to</w:t>
             </w:r>
             <w:r>
               <w:rPr>
                 <w:rFonts w:asciiTheme="majorHAnsi" w:hAnsiTheme="majorHAnsi" w:cstheme="majorHAnsi"/>
                 <w:bCs/>
-                <w:sz w:val="19"/>
-                <w:szCs w:val="19"/>
-              </w:rPr>
-              <w:t>ncludes a 5-day weather forecast.</w:t>
+                <w:sz w:val="16"/>
+                <w:szCs w:val="16"/>
+              </w:rPr>
+              <w:t xml:space="preserve"> different roles. Includes options to view all employees, </w:t>
+            </w:r>
+            <w:proofErr w:type="gramStart"/>
+            <w:r>
+              <w:rPr>
+                <w:rFonts w:asciiTheme="majorHAnsi" w:hAnsiTheme="majorHAnsi" w:cstheme="majorHAnsi"/>
+                <w:bCs/>
+                <w:sz w:val="16"/>
+                <w:szCs w:val="16"/>
+              </w:rPr>
+              <w:t>departments</w:t>
+            </w:r>
+            <w:proofErr w:type="gramEnd"/>
+            <w:r>
+              <w:rPr>
+                <w:rFonts w:asciiTheme="majorHAnsi" w:hAnsiTheme="majorHAnsi" w:cstheme="majorHAnsi"/>
+                <w:bCs/>
+                <w:sz w:val="16"/>
+                <w:szCs w:val="16"/>
+              </w:rPr>
+              <w:t xml:space="preserve"> and roles.</w:t>
             </w:r>
           </w:p>
         </w:tc>
         <w:tc>
           <w:tcPr>
-            <w:tcW w:w="2446" w:type="dxa"/>
-            <w:tcBorders>
-              <w:top w:val="nil"/>
-              <w:bottom w:val="nil"/>
-            </w:tcBorders>
+            <w:tcW w:w="2454" w:type="dxa"/>
           </w:tcPr>
           <w:p>
             <w:pPr>
               <w:rPr>
                 <w:rFonts w:asciiTheme="majorHAnsi" w:hAnsiTheme="majorHAnsi" w:cstheme="majorHAnsi"/>
                 <w:bCs/>
-                <w:sz w:val="19"/>
-                <w:szCs w:val="19"/>
+                <w:sz w:val="16"/>
+                <w:szCs w:val="16"/>
               </w:rPr>
             </w:pPr>
             <w:r>
               <w:rPr>
                 <w:rFonts w:asciiTheme="majorHAnsi" w:hAnsiTheme="majorHAnsi" w:cstheme="majorHAnsi"/>
                 <w:bCs/>
-                <w:sz w:val="19"/>
-                <w:szCs w:val="19"/>
-              </w:rPr>
-              <w:t>Password can include lowercase letters, uppercase letters, numbers, and special characters</w:t>
-            </w:r>
-            <w:r>
-              <w:rPr>
-                <w:rFonts w:asciiTheme="majorHAnsi" w:hAnsiTheme="majorHAnsi" w:cstheme="majorHAnsi"/>
-                <w:bCs/>
-                <w:sz w:val="19"/>
-                <w:szCs w:val="19"/>
-              </w:rPr>
-              <w:t xml:space="preserve"> up to 128 characters in length</w:t>
-            </w:r>
-            <w:r>
-              <w:rPr>
-                <w:rFonts w:asciiTheme="majorHAnsi" w:hAnsiTheme="majorHAnsi" w:cstheme="majorHAnsi"/>
-                <w:bCs/>
-                <w:sz w:val="19"/>
-                <w:szCs w:val="19"/>
-              </w:rPr>
-              <w:t>.</w:t>
+                <w:sz w:val="16"/>
+                <w:szCs w:val="16"/>
+              </w:rPr>
+              <w:t>Dashboard includes a 5-day weather forecast.</w:t>
             </w:r>
           </w:p>
         </w:tc>
@@ -822,70 +1175,115 @@
         </w:trPr>
         <w:tc>
           <w:tcPr>
-            <w:tcW w:w="914" w:type="dxa"/>
-            <w:tcBorders>
-              <w:top w:val="nil"/>
-              <w:left w:val="nil"/>
-              <w:bottom w:val="nil"/>
-            </w:tcBorders>
-            <w:vAlign w:val="center"/>
+            <w:tcW w:w="1165" w:type="dxa"/>
           </w:tcPr>
           <w:p>
             <w:pPr>
-              <w:jc w:val="right"/>
+              <w:jc w:val="center"/>
               <w:rPr>
                 <w:rFonts w:asciiTheme="majorHAnsi" w:hAnsiTheme="majorHAnsi" w:cstheme="majorHAnsi"/>
                 <w:b/>
-                <w:sz w:val="19"/>
-                <w:szCs w:val="19"/>
+                <w:sz w:val="16"/>
+                <w:szCs w:val="16"/>
               </w:rPr>
             </w:pPr>
             <w:r>
               <w:rPr>
                 <w:rFonts w:asciiTheme="majorHAnsi" w:hAnsiTheme="majorHAnsi" w:cstheme="majorHAnsi"/>
                 <w:b/>
-                <w:sz w:val="19"/>
-                <w:szCs w:val="19"/>
+                <w:sz w:val="16"/>
+                <w:szCs w:val="16"/>
               </w:rPr>
               <w:t>Languages</w:t>
+            </w:r>
+            <w:r>
+              <w:rPr>
+                <w:rFonts w:asciiTheme="majorHAnsi" w:hAnsiTheme="majorHAnsi" w:cstheme="majorHAnsi"/>
+                <w:b/>
+                <w:sz w:val="16"/>
+                <w:szCs w:val="16"/>
+              </w:rPr>
+              <w:t xml:space="preserve"> &amp; Technologies</w:t>
             </w:r>
           </w:p>
         </w:tc>
         <w:tc>
           <w:tcPr>
-            <w:tcW w:w="2743" w:type="dxa"/>
-            <w:tcBorders>
-              <w:top w:val="nil"/>
-              <w:bottom w:val="nil"/>
-            </w:tcBorders>
+            <w:tcW w:w="2263" w:type="dxa"/>
           </w:tcPr>
           <w:p>
             <w:pPr>
               <w:rPr>
                 <w:rFonts w:asciiTheme="majorHAnsi" w:hAnsiTheme="majorHAnsi" w:cstheme="majorHAnsi"/>
                 <w:bCs/>
-                <w:sz w:val="8"/>
-                <w:szCs w:val="8"/>
-              </w:rPr>
-            </w:pPr>
-          </w:p>
-          <w:p>
-            <w:pPr>
-              <w:rPr>
-                <w:rFonts w:asciiTheme="majorHAnsi" w:hAnsiTheme="majorHAnsi" w:cstheme="majorHAnsi"/>
-                <w:bCs/>
-                <w:sz w:val="19"/>
-                <w:szCs w:val="19"/>
+                <w:sz w:val="16"/>
+                <w:szCs w:val="16"/>
               </w:rPr>
             </w:pPr>
             <w:r>
               <w:rPr>
                 <w:rFonts w:asciiTheme="majorHAnsi" w:hAnsiTheme="majorHAnsi" w:cstheme="majorHAnsi"/>
                 <w:bCs/>
-                <w:sz w:val="19"/>
-                <w:szCs w:val="19"/>
-              </w:rPr>
-              <w:t>HTML/CSS/JavaScript</w:t>
+                <w:sz w:val="16"/>
+                <w:szCs w:val="16"/>
+              </w:rPr>
+              <w:t>Handlebars.js</w:t>
+            </w:r>
+            <w:r>
+              <w:rPr>
+                <w:rFonts w:asciiTheme="majorHAnsi" w:hAnsiTheme="majorHAnsi" w:cstheme="majorHAnsi"/>
+                <w:bCs/>
+                <w:sz w:val="16"/>
+                <w:szCs w:val="16"/>
+              </w:rPr>
+              <w:t xml:space="preserve">, </w:t>
+            </w:r>
+            <w:r>
+              <w:rPr>
+                <w:rFonts w:asciiTheme="majorHAnsi" w:hAnsiTheme="majorHAnsi" w:cstheme="majorHAnsi"/>
+                <w:bCs/>
+                <w:sz w:val="16"/>
+                <w:szCs w:val="16"/>
+              </w:rPr>
+              <w:t>JavaScript</w:t>
+            </w:r>
+            <w:r>
+              <w:rPr>
+                <w:rFonts w:asciiTheme="majorHAnsi" w:hAnsiTheme="majorHAnsi" w:cstheme="majorHAnsi"/>
+                <w:bCs/>
+                <w:sz w:val="16"/>
+                <w:szCs w:val="16"/>
+              </w:rPr>
+              <w:t xml:space="preserve">, </w:t>
+            </w:r>
+            <w:proofErr w:type="spellStart"/>
+            <w:r>
+              <w:rPr>
+                <w:rFonts w:asciiTheme="majorHAnsi" w:hAnsiTheme="majorHAnsi" w:cstheme="majorHAnsi"/>
+                <w:bCs/>
+                <w:sz w:val="16"/>
+                <w:szCs w:val="16"/>
+              </w:rPr>
+              <w:t>Sequelize</w:t>
+            </w:r>
+            <w:proofErr w:type="spellEnd"/>
+            <w:r>
+              <w:rPr>
+                <w:rFonts w:asciiTheme="majorHAnsi" w:hAnsiTheme="majorHAnsi" w:cstheme="majorHAnsi"/>
+                <w:bCs/>
+                <w:sz w:val="16"/>
+                <w:szCs w:val="16"/>
+              </w:rPr>
+              <w:t xml:space="preserve">, </w:t>
+            </w:r>
+            <w:r>
+              <w:rPr>
+                <w:rFonts w:asciiTheme="majorHAnsi" w:hAnsiTheme="majorHAnsi" w:cstheme="majorHAnsi"/>
+                <w:bCs/>
+                <w:sz w:val="16"/>
+                <w:szCs w:val="16"/>
+              </w:rPr>
+              <w:t>Express.js.</w:t>
             </w:r>
           </w:p>
           <w:p>
@@ -893,47 +1291,78 @@
               <w:rPr>
                 <w:rFonts w:asciiTheme="majorHAnsi" w:hAnsiTheme="majorHAnsi" w:cstheme="majorHAnsi"/>
                 <w:bCs/>
-                <w:sz w:val="8"/>
-                <w:szCs w:val="8"/>
+                <w:sz w:val="16"/>
+                <w:szCs w:val="16"/>
               </w:rPr>
             </w:pPr>
           </w:p>
         </w:tc>
         <w:tc>
           <w:tcPr>
-            <w:tcW w:w="2802" w:type="dxa"/>
-            <w:tcBorders>
-              <w:top w:val="nil"/>
-              <w:bottom w:val="nil"/>
-            </w:tcBorders>
+            <w:tcW w:w="2454" w:type="dxa"/>
           </w:tcPr>
           <w:p>
             <w:pPr>
               <w:rPr>
                 <w:rFonts w:asciiTheme="majorHAnsi" w:hAnsiTheme="majorHAnsi" w:cstheme="majorHAnsi"/>
                 <w:bCs/>
-                <w:sz w:val="8"/>
-                <w:szCs w:val="8"/>
-              </w:rPr>
-            </w:pPr>
-          </w:p>
-          <w:p>
-            <w:pPr>
-              <w:rPr>
-                <w:rFonts w:asciiTheme="majorHAnsi" w:hAnsiTheme="majorHAnsi" w:cstheme="majorHAnsi"/>
-                <w:bCs/>
-                <w:sz w:val="19"/>
-                <w:szCs w:val="19"/>
+                <w:sz w:val="16"/>
+                <w:szCs w:val="16"/>
               </w:rPr>
             </w:pPr>
             <w:r>
               <w:rPr>
                 <w:rFonts w:asciiTheme="majorHAnsi" w:hAnsiTheme="majorHAnsi" w:cstheme="majorHAnsi"/>
                 <w:bCs/>
-                <w:sz w:val="19"/>
-                <w:szCs w:val="19"/>
-              </w:rPr>
-              <w:t>HTML/CSS/JavaScript</w:t>
+                <w:sz w:val="16"/>
+                <w:szCs w:val="16"/>
+              </w:rPr>
+              <w:t>HTML</w:t>
+            </w:r>
+            <w:r>
+              <w:rPr>
+                <w:rFonts w:asciiTheme="majorHAnsi" w:hAnsiTheme="majorHAnsi" w:cstheme="majorHAnsi"/>
+                <w:bCs/>
+                <w:sz w:val="16"/>
+                <w:szCs w:val="16"/>
+              </w:rPr>
+              <w:t xml:space="preserve">, </w:t>
+            </w:r>
+            <w:r>
+              <w:rPr>
+                <w:rFonts w:asciiTheme="majorHAnsi" w:hAnsiTheme="majorHAnsi" w:cstheme="majorHAnsi"/>
+                <w:bCs/>
+                <w:sz w:val="16"/>
+                <w:szCs w:val="16"/>
+              </w:rPr>
+              <w:t>CSS</w:t>
+            </w:r>
+            <w:r>
+              <w:rPr>
+                <w:rFonts w:asciiTheme="majorHAnsi" w:hAnsiTheme="majorHAnsi" w:cstheme="majorHAnsi"/>
+                <w:bCs/>
+                <w:sz w:val="16"/>
+                <w:szCs w:val="16"/>
+              </w:rPr>
+              <w:t xml:space="preserve">, </w:t>
+            </w:r>
+            <w:r>
+              <w:rPr>
+                <w:rFonts w:asciiTheme="majorHAnsi" w:hAnsiTheme="majorHAnsi" w:cstheme="majorHAnsi"/>
+                <w:bCs/>
+                <w:sz w:val="16"/>
+                <w:szCs w:val="16"/>
+              </w:rPr>
+              <w:t>JavaScript</w:t>
+            </w:r>
+            <w:r>
+              <w:rPr>
+                <w:rFonts w:asciiTheme="majorHAnsi" w:hAnsiTheme="majorHAnsi" w:cstheme="majorHAnsi"/>
+                <w:bCs/>
+                <w:sz w:val="16"/>
+                <w:szCs w:val="16"/>
+              </w:rPr>
+              <w:t>, APIs</w:t>
             </w:r>
           </w:p>
           <w:p>
@@ -941,47 +1370,113 @@
               <w:rPr>
                 <w:rFonts w:asciiTheme="majorHAnsi" w:hAnsiTheme="majorHAnsi" w:cstheme="majorHAnsi"/>
                 <w:bCs/>
-                <w:sz w:val="8"/>
-                <w:szCs w:val="8"/>
+                <w:sz w:val="16"/>
+                <w:szCs w:val="16"/>
               </w:rPr>
             </w:pPr>
           </w:p>
         </w:tc>
         <w:tc>
           <w:tcPr>
-            <w:tcW w:w="2446" w:type="dxa"/>
-            <w:tcBorders>
-              <w:top w:val="nil"/>
-              <w:bottom w:val="nil"/>
-            </w:tcBorders>
+            <w:tcW w:w="2454" w:type="dxa"/>
           </w:tcPr>
           <w:p>
             <w:pPr>
               <w:rPr>
                 <w:rFonts w:asciiTheme="majorHAnsi" w:hAnsiTheme="majorHAnsi" w:cstheme="majorHAnsi"/>
                 <w:bCs/>
-                <w:sz w:val="8"/>
-                <w:szCs w:val="8"/>
+                <w:sz w:val="16"/>
+                <w:szCs w:val="16"/>
               </w:rPr>
             </w:pPr>
+            <w:r>
+              <w:rPr>
+                <w:rFonts w:asciiTheme="majorHAnsi" w:hAnsiTheme="majorHAnsi" w:cstheme="majorHAnsi"/>
+                <w:bCs/>
+                <w:sz w:val="16"/>
+                <w:szCs w:val="16"/>
+              </w:rPr>
+              <w:t xml:space="preserve">Node.js, JavaScript, MySQL2, Inquirer, </w:t>
+            </w:r>
+            <w:proofErr w:type="spellStart"/>
+            <w:r>
+              <w:rPr>
+                <w:rFonts w:asciiTheme="majorHAnsi" w:hAnsiTheme="majorHAnsi" w:cstheme="majorHAnsi"/>
+                <w:bCs/>
+                <w:sz w:val="16"/>
+                <w:szCs w:val="16"/>
+              </w:rPr>
+              <w:t>Console.Table</w:t>
+            </w:r>
+            <w:proofErr w:type="spellEnd"/>
           </w:p>
+        </w:tc>
+        <w:tc>
+          <w:tcPr>
+            <w:tcW w:w="2454" w:type="dxa"/>
+          </w:tcPr>
           <w:p>
             <w:pPr>
               <w:rPr>
                 <w:rFonts w:asciiTheme="majorHAnsi" w:hAnsiTheme="majorHAnsi" w:cstheme="majorHAnsi"/>
                 <w:bCs/>
-                <w:sz w:val="19"/>
-                <w:szCs w:val="19"/>
+                <w:sz w:val="16"/>
+                <w:szCs w:val="16"/>
               </w:rPr>
             </w:pPr>
             <w:r>
               <w:rPr>
                 <w:rFonts w:asciiTheme="majorHAnsi" w:hAnsiTheme="majorHAnsi" w:cstheme="majorHAnsi"/>
                 <w:bCs/>
-                <w:sz w:val="19"/>
-                <w:szCs w:val="19"/>
-              </w:rPr>
-              <w:t>HTML/CSS/JavaScript</w:t>
+                <w:sz w:val="16"/>
+                <w:szCs w:val="16"/>
+              </w:rPr>
+              <w:t>HTML</w:t>
+            </w:r>
+            <w:r>
+              <w:rPr>
+                <w:rFonts w:asciiTheme="majorHAnsi" w:hAnsiTheme="majorHAnsi" w:cstheme="majorHAnsi"/>
+                <w:bCs/>
+                <w:sz w:val="16"/>
+                <w:szCs w:val="16"/>
+              </w:rPr>
+              <w:t xml:space="preserve">, </w:t>
+            </w:r>
+            <w:r>
+              <w:rPr>
+                <w:rFonts w:asciiTheme="majorHAnsi" w:hAnsiTheme="majorHAnsi" w:cstheme="majorHAnsi"/>
+                <w:bCs/>
+                <w:sz w:val="16"/>
+                <w:szCs w:val="16"/>
+              </w:rPr>
+              <w:t>CSS</w:t>
+            </w:r>
+            <w:r>
+              <w:rPr>
+                <w:rFonts w:asciiTheme="majorHAnsi" w:hAnsiTheme="majorHAnsi" w:cstheme="majorHAnsi"/>
+                <w:bCs/>
+                <w:sz w:val="16"/>
+                <w:szCs w:val="16"/>
+              </w:rPr>
+              <w:t xml:space="preserve">, </w:t>
+            </w:r>
+            <w:r>
+              <w:rPr>
+                <w:rFonts w:asciiTheme="majorHAnsi" w:hAnsiTheme="majorHAnsi" w:cstheme="majorHAnsi"/>
+                <w:bCs/>
+                <w:sz w:val="16"/>
+                <w:szCs w:val="16"/>
+              </w:rPr>
+              <w:t>JavaScript</w:t>
+            </w:r>
+            <w:r>
+              <w:rPr>
+                <w:rFonts w:asciiTheme="majorHAnsi" w:hAnsiTheme="majorHAnsi" w:cstheme="majorHAnsi"/>
+                <w:bCs/>
+                <w:sz w:val="16"/>
+                <w:szCs w:val="16"/>
+              </w:rPr>
+              <w:t>, API</w:t>
             </w:r>
           </w:p>
           <w:p>
@@ -989,8 +1484,8 @@
               <w:rPr>
                 <w:rFonts w:asciiTheme="majorHAnsi" w:hAnsiTheme="majorHAnsi" w:cstheme="majorHAnsi"/>
                 <w:bCs/>
-                <w:sz w:val="8"/>
-                <w:szCs w:val="8"/>
+                <w:sz w:val="16"/>
+                <w:szCs w:val="16"/>
               </w:rPr>
             </w:pPr>
           </w:p>
@@ -1002,30 +1497,24 @@
         </w:trPr>
         <w:tc>
           <w:tcPr>
-            <w:tcW w:w="914" w:type="dxa"/>
-            <w:tcBorders>
-              <w:top w:val="nil"/>
-              <w:left w:val="nil"/>
-              <w:bottom w:val="nil"/>
-            </w:tcBorders>
-            <w:vAlign w:val="center"/>
+            <w:tcW w:w="1165" w:type="dxa"/>
           </w:tcPr>
           <w:p>
             <w:pPr>
-              <w:jc w:val="right"/>
+              <w:jc w:val="center"/>
               <w:rPr>
                 <w:rFonts w:asciiTheme="majorHAnsi" w:hAnsiTheme="majorHAnsi" w:cstheme="majorHAnsi"/>
                 <w:b/>
-                <w:sz w:val="19"/>
-                <w:szCs w:val="19"/>
+                <w:sz w:val="16"/>
+                <w:szCs w:val="16"/>
               </w:rPr>
             </w:pPr>
             <w:r>
               <w:rPr>
                 <w:rFonts w:asciiTheme="majorHAnsi" w:hAnsiTheme="majorHAnsi" w:cstheme="majorHAnsi"/>
                 <w:b/>
-                <w:sz w:val="19"/>
-                <w:szCs w:val="19"/>
+                <w:sz w:val="16"/>
+                <w:szCs w:val="16"/>
               </w:rPr>
               <w:t>URL</w:t>
             </w:r>
@@ -1033,19 +1522,13 @@
         </w:tc>
         <w:tc>
           <w:tcPr>
-            <w:tcW w:w="2743" w:type="dxa"/>
-            <w:tcBorders>
-              <w:top w:val="nil"/>
-              <w:bottom w:val="nil"/>
-            </w:tcBorders>
+            <w:tcW w:w="2263" w:type="dxa"/>
           </w:tcPr>
           <w:p>
             <w:pPr>
               <w:rPr>
-                <w:rFonts w:asciiTheme="majorHAnsi" w:hAnsiTheme="majorHAnsi" w:cstheme="majorHAnsi"/>
-                <w:bCs/>
-                <w:sz w:val="19"/>
-                <w:szCs w:val="19"/>
+                <w:sz w:val="16"/>
+                <w:szCs w:val="16"/>
               </w:rPr>
             </w:pPr>
             <w:hyperlink r:id="rId7" w:history="1">
@@ -1054,8 +1537,35 @@
                   <w:rStyle w:val="Hyperlink"/>
                   <w:rFonts w:asciiTheme="majorHAnsi" w:hAnsiTheme="majorHAnsi" w:cstheme="majorHAnsi"/>
                   <w:bCs/>
-                  <w:sz w:val="19"/>
-                  <w:szCs w:val="19"/>
+                  <w:sz w:val="16"/>
+                  <w:szCs w:val="16"/>
+                </w:rPr>
+                <w:t>https://slither-in.herokuapp.com/</w:t>
+              </w:r>
+            </w:hyperlink>
+          </w:p>
+        </w:tc>
+        <w:tc>
+          <w:tcPr>
+            <w:tcW w:w="2454" w:type="dxa"/>
+          </w:tcPr>
+          <w:p>
+            <w:pPr>
+              <w:rPr>
+                <w:rFonts w:asciiTheme="majorHAnsi" w:hAnsiTheme="majorHAnsi" w:cstheme="majorHAnsi"/>
+                <w:bCs/>
+                <w:sz w:val="16"/>
+                <w:szCs w:val="16"/>
+              </w:rPr>
+            </w:pPr>
+            <w:hyperlink r:id="rId8" w:history="1">
+              <w:r>
+                <w:rPr>
+                  <w:rStyle w:val="Hyperlink"/>
+                  <w:rFonts w:asciiTheme="majorHAnsi" w:hAnsiTheme="majorHAnsi" w:cstheme="majorHAnsi"/>
+                  <w:bCs/>
+                  <w:sz w:val="16"/>
+                  <w:szCs w:val="16"/>
                 </w:rPr>
                 <w:t>https://seyaryu.github.io/National-Park-Project/</w:t>
               </w:r>
@@ -1064,50 +1574,13 @@
         </w:tc>
         <w:tc>
           <w:tcPr>
-            <w:tcW w:w="2802" w:type="dxa"/>
-            <w:tcBorders>
-              <w:top w:val="nil"/>
-              <w:bottom w:val="nil"/>
-            </w:tcBorders>
+            <w:tcW w:w="2454" w:type="dxa"/>
           </w:tcPr>
           <w:p>
             <w:pPr>
               <w:rPr>
-                <w:rFonts w:asciiTheme="majorHAnsi" w:hAnsiTheme="majorHAnsi" w:cstheme="majorHAnsi"/>
-                <w:bCs/>
-                <w:sz w:val="19"/>
-                <w:szCs w:val="19"/>
-              </w:rPr>
-            </w:pPr>
-            <w:hyperlink r:id="rId8" w:history="1">
-              <w:r>
-                <w:rPr>
-                  <w:rStyle w:val="Hyperlink"/>
-                  <w:rFonts w:asciiTheme="majorHAnsi" w:hAnsiTheme="majorHAnsi" w:cstheme="majorHAnsi"/>
-                  <w:bCs/>
-                  <w:sz w:val="19"/>
-                  <w:szCs w:val="19"/>
-                </w:rPr>
-                <w:t>https://jaymoses01.github.io/hw-06-weather-dashboard/</w:t>
-              </w:r>
-            </w:hyperlink>
-          </w:p>
-        </w:tc>
-        <w:tc>
-          <w:tcPr>
-            <w:tcW w:w="2446" w:type="dxa"/>
-            <w:tcBorders>
-              <w:top w:val="nil"/>
-              <w:bottom w:val="nil"/>
-            </w:tcBorders>
-          </w:tcPr>
-          <w:p>
-            <w:pPr>
-              <w:rPr>
-                <w:rFonts w:asciiTheme="majorHAnsi" w:hAnsiTheme="majorHAnsi" w:cstheme="majorHAnsi"/>
-                <w:bCs/>
-                <w:sz w:val="19"/>
-                <w:szCs w:val="19"/>
+                <w:sz w:val="16"/>
+                <w:szCs w:val="16"/>
               </w:rPr>
             </w:pPr>
             <w:hyperlink r:id="rId9" w:history="1">
@@ -1116,10 +1589,37 @@
                   <w:rStyle w:val="Hyperlink"/>
                   <w:rFonts w:asciiTheme="majorHAnsi" w:hAnsiTheme="majorHAnsi" w:cstheme="majorHAnsi"/>
                   <w:bCs/>
-                  <w:sz w:val="19"/>
-                  <w:szCs w:val="19"/>
+                  <w:sz w:val="16"/>
+                  <w:szCs w:val="16"/>
                 </w:rPr>
-                <w:t>https://jaymoses01.github.io/hw-03-password-generator/</w:t>
+                <w:t>Walkthrough Video Demo</w:t>
+              </w:r>
+            </w:hyperlink>
+          </w:p>
+        </w:tc>
+        <w:tc>
+          <w:tcPr>
+            <w:tcW w:w="2454" w:type="dxa"/>
+          </w:tcPr>
+          <w:p>
+            <w:pPr>
+              <w:rPr>
+                <w:rFonts w:asciiTheme="majorHAnsi" w:hAnsiTheme="majorHAnsi" w:cstheme="majorHAnsi"/>
+                <w:bCs/>
+                <w:sz w:val="16"/>
+                <w:szCs w:val="16"/>
+              </w:rPr>
+            </w:pPr>
+            <w:hyperlink r:id="rId10" w:history="1">
+              <w:r>
+                <w:rPr>
+                  <w:rStyle w:val="Hyperlink"/>
+                  <w:rFonts w:asciiTheme="majorHAnsi" w:hAnsiTheme="majorHAnsi" w:cstheme="majorHAnsi"/>
+                  <w:bCs/>
+                  <w:sz w:val="16"/>
+                  <w:szCs w:val="16"/>
+                </w:rPr>
+                <w:t>https://jaymoses01.github.io/hw-06-weather-dashboard/</w:t>
               </w:r>
             </w:hyperlink>
           </w:p>
@@ -2209,6 +2709,7 @@
           <w:sz w:val="20"/>
           <w:szCs w:val="20"/>
         </w:rPr>
+        <w:lastRenderedPageBreak/>
         <w:t>Managed</w:t>
       </w:r>
       <w:r>
@@ -2295,7 +2796,6 @@
           <w:sz w:val="20"/>
           <w:szCs w:val="20"/>
         </w:rPr>
-        <w:lastRenderedPageBreak/>
         <w:t xml:space="preserve">Manually </w:t>
       </w:r>
       <w:r>
@@ -3858,8 +4358,8 @@
           <w:sz w:val="18"/>
         </w:rPr>
         <w:sectPr>
-          <w:headerReference w:type="default" r:id="rId10"/>
-          <w:footerReference w:type="default" r:id="rId11"/>
+          <w:headerReference w:type="default" r:id="rId11"/>
+          <w:footerReference w:type="default" r:id="rId12"/>
           <w:type w:val="continuous"/>
           <w:pgSz w:w="12240" w:h="15840"/>
           <w:pgMar w:top="720" w:right="720" w:bottom="720" w:left="720" w:header="720" w:footer="720" w:gutter="0"/>
@@ -3928,6 +4428,7 @@
           <w:sz w:val="20"/>
           <w:szCs w:val="20"/>
         </w:rPr>
+        <w:lastRenderedPageBreak/>
         <w:t xml:space="preserve">Other HR </w:t>
       </w:r>
       <w:r>
@@ -4300,7 +4801,6 @@
           <w:sz w:val="20"/>
           <w:szCs w:val="20"/>
         </w:rPr>
-        <w:lastRenderedPageBreak/>
         <w:t xml:space="preserve">Computer Skills: </w:t>
       </w:r>
       <w:r>
@@ -6747,58 +7247,58 @@
       <w:lvlJc w:val="left"/>
     </w:lvl>
   </w:abstractNum>
-  <w:num w:numId="1">
+  <w:num w:numId="1" w16cid:durableId="763232423">
     <w:abstractNumId w:val="2"/>
   </w:num>
-  <w:num w:numId="2">
+  <w:num w:numId="2" w16cid:durableId="2112118569">
     <w:abstractNumId w:val="4"/>
   </w:num>
-  <w:num w:numId="3">
+  <w:num w:numId="3" w16cid:durableId="2007661511">
     <w:abstractNumId w:val="8"/>
   </w:num>
-  <w:num w:numId="4">
+  <w:num w:numId="4" w16cid:durableId="1789157354">
     <w:abstractNumId w:val="16"/>
   </w:num>
-  <w:num w:numId="5">
+  <w:num w:numId="5" w16cid:durableId="104155007">
     <w:abstractNumId w:val="6"/>
   </w:num>
-  <w:num w:numId="6">
+  <w:num w:numId="6" w16cid:durableId="1490706145">
     <w:abstractNumId w:val="12"/>
   </w:num>
-  <w:num w:numId="7">
+  <w:num w:numId="7" w16cid:durableId="849443081">
     <w:abstractNumId w:val="13"/>
   </w:num>
-  <w:num w:numId="8">
+  <w:num w:numId="8" w16cid:durableId="286084426">
     <w:abstractNumId w:val="14"/>
   </w:num>
-  <w:num w:numId="9">
+  <w:num w:numId="9" w16cid:durableId="893155203">
     <w:abstractNumId w:val="9"/>
   </w:num>
-  <w:num w:numId="10">
+  <w:num w:numId="10" w16cid:durableId="1895500929">
     <w:abstractNumId w:val="15"/>
   </w:num>
-  <w:num w:numId="11">
+  <w:num w:numId="11" w16cid:durableId="598175731">
     <w:abstractNumId w:val="1"/>
   </w:num>
-  <w:num w:numId="12">
+  <w:num w:numId="12" w16cid:durableId="1270890936">
     <w:abstractNumId w:val="17"/>
   </w:num>
-  <w:num w:numId="13">
+  <w:num w:numId="13" w16cid:durableId="337581953">
     <w:abstractNumId w:val="0"/>
   </w:num>
-  <w:num w:numId="14">
+  <w:num w:numId="14" w16cid:durableId="412433588">
     <w:abstractNumId w:val="11"/>
   </w:num>
-  <w:num w:numId="15">
+  <w:num w:numId="15" w16cid:durableId="146897764">
     <w:abstractNumId w:val="7"/>
   </w:num>
-  <w:num w:numId="16">
+  <w:num w:numId="16" w16cid:durableId="1888909028">
     <w:abstractNumId w:val="10"/>
   </w:num>
-  <w:num w:numId="17">
+  <w:num w:numId="17" w16cid:durableId="1187060779">
     <w:abstractNumId w:val="5"/>
   </w:num>
-  <w:num w:numId="18">
+  <w:num w:numId="18" w16cid:durableId="1636368780">
     <w:abstractNumId w:val="3"/>
   </w:num>
 </w:numbering>

</xml_diff>